<commit_message>
change midterm to exam
</commit_message>
<xml_diff>
--- a/lab/lab10/lab10.docx
+++ b/lab/lab10/lab10.docx
@@ -29,7 +29,21 @@
           <w:sz w:val="36"/>
           <w:szCs w:val="36"/>
         </w:rPr>
-        <w:t xml:space="preserve">: Review Midterm Codes </w:t>
+        <w:t xml:space="preserve">: Review </w:t>
+      </w:r>
+      <w:r>
+        <w:rPr>
+          <w:sz w:val="36"/>
+          <w:szCs w:val="36"/>
+        </w:rPr>
+        <w:t>Exam</w:t>
+      </w:r>
+      <w:r>
+        <w:rPr>
+          <w:sz w:val="36"/>
+          <w:szCs w:val="36"/>
+        </w:rPr>
+        <w:t xml:space="preserve"> Codes </w:t>
       </w:r>
     </w:p>
     <w:p>
@@ -84,15 +98,7 @@
         <w:pStyle w:val="NoSpacing"/>
       </w:pPr>
       <w:r>
-        <w:t xml:space="preserve">Enter </w:t>
-      </w:r>
-      <w:proofErr w:type="spellStart"/>
-      <w:r>
-        <w:t>Mimir</w:t>
-      </w:r>
-      <w:proofErr w:type="spellEnd"/>
-      <w:r>
-        <w:t xml:space="preserve"> IDE.</w:t>
+        <w:t>Enter Mimir IDE.</w:t>
       </w:r>
     </w:p>
     <w:p>
@@ -130,23 +136,7 @@
         <w:t>s</w:t>
       </w:r>
       <w:r>
-        <w:t xml:space="preserve"> to </w:t>
-      </w:r>
-      <w:proofErr w:type="spellStart"/>
-      <w:r>
-        <w:t>Mimir</w:t>
-      </w:r>
-      <w:proofErr w:type="spellEnd"/>
-      <w:r>
-        <w:t xml:space="preserve"> IDE, save it in /home/(</w:t>
-      </w:r>
-      <w:proofErr w:type="spellStart"/>
-      <w:r>
-        <w:t>your_username</w:t>
-      </w:r>
-      <w:proofErr w:type="spellEnd"/>
-      <w:r>
-        <w:t>)/cse220/lab10/</w:t>
+        <w:t xml:space="preserve"> to Mimir IDE, save it in /home/(your_username)/cse220/lab10/</w:t>
       </w:r>
     </w:p>
     <w:p>

</xml_diff>